<commit_message>
adatfolyam diagramok level 0-1
</commit_message>
<xml_diff>
--- a/projektterv.docx
+++ b/projektterv.docx
@@ -310,7 +310,15 @@
         </w:numPr>
       </w:pPr>
       <w:r>
-        <w:t>Különböző témájú és nehézségű tornák kezelése</w:t>
+        <w:t>Külö</w:t>
+      </w:r>
+      <w:r>
+        <w:t>nböző témájú és nehézségű kérdéssorok</w:t>
+      </w:r>
+      <w:bookmarkStart w:id="0" w:name="_GoBack"/>
+      <w:bookmarkEnd w:id="0"/>
+      <w:r>
+        <w:t xml:space="preserve"> kezelése</w:t>
       </w:r>
     </w:p>
     <w:p>
@@ -375,12 +383,18 @@
         </w:numPr>
       </w:pPr>
       <w:r>
-        <w:t>Verseny szervezésének és hirdetésének</w:t>
-      </w:r>
-      <w:bookmarkStart w:id="0" w:name="_GoBack"/>
-      <w:bookmarkEnd w:id="0"/>
-      <w:r>
-        <w:t xml:space="preserve"> lehetősége</w:t>
+        <w:t>Verseny szervezésének és hirdetésének lehetősége</w:t>
+      </w:r>
+      <w:r>
+        <w:t xml:space="preserve"> az </w:t>
+      </w:r>
+      <w:proofErr w:type="spellStart"/>
+      <w:r>
+        <w:t>admin</w:t>
+      </w:r>
+      <w:proofErr w:type="spellEnd"/>
+      <w:r>
+        <w:t xml:space="preserve"> számára</w:t>
       </w:r>
     </w:p>
     <w:p>
@@ -955,7 +969,7 @@
                 <w:noProof/>
                 <w:sz w:val="20"/>
                 <w:szCs w:val="20"/>
-                <w:lang w:val="hu-HU" w:eastAsia="hu-HU"/>
+                <w:lang w:eastAsia="hu-HU"/>
               </w:rPr>
               <mc:AlternateContent>
                 <mc:Choice Requires="wps">
@@ -1073,7 +1087,7 @@
                 <w:noProof/>
                 <w:sz w:val="20"/>
                 <w:szCs w:val="20"/>
-                <w:lang w:val="hu-HU" w:eastAsia="hu-HU"/>
+                <w:lang w:eastAsia="hu-HU"/>
               </w:rPr>
               <mc:AlternateContent>
                 <mc:Choice Requires="wps">
@@ -1186,7 +1200,7 @@
                 <w:noProof/>
                 <w:sz w:val="20"/>
                 <w:szCs w:val="20"/>
-                <w:lang w:val="hu-HU" w:eastAsia="hu-HU"/>
+                <w:lang w:eastAsia="hu-HU"/>
               </w:rPr>
               <mc:AlternateContent>
                 <mc:Choice Requires="wps">
@@ -1299,7 +1313,7 @@
                 <w:noProof/>
                 <w:sz w:val="20"/>
                 <w:szCs w:val="20"/>
-                <w:lang w:val="hu-HU" w:eastAsia="hu-HU"/>
+                <w:lang w:eastAsia="hu-HU"/>
               </w:rPr>
               <mc:AlternateContent>
                 <mc:Choice Requires="wps">
@@ -1412,7 +1426,7 @@
                 <w:noProof/>
                 <w:sz w:val="20"/>
                 <w:szCs w:val="20"/>
-                <w:lang w:val="hu-HU" w:eastAsia="hu-HU"/>
+                <w:lang w:eastAsia="hu-HU"/>
               </w:rPr>
               <mc:AlternateContent>
                 <mc:Choice Requires="wps">
@@ -1525,7 +1539,7 @@
                 <w:noProof/>
                 <w:sz w:val="20"/>
                 <w:szCs w:val="20"/>
-                <w:lang w:val="hu-HU" w:eastAsia="hu-HU"/>
+                <w:lang w:eastAsia="hu-HU"/>
               </w:rPr>
               <mc:AlternateContent>
                 <mc:Choice Requires="wps">
@@ -1646,7 +1660,7 @@
                 <w:noProof/>
                 <w:sz w:val="20"/>
                 <w:szCs w:val="20"/>
-                <w:lang w:val="hu-HU" w:eastAsia="hu-HU"/>
+                <w:lang w:eastAsia="hu-HU"/>
               </w:rPr>
               <mc:AlternateContent>
                 <mc:Choice Requires="wps">
@@ -1759,7 +1773,7 @@
                 <w:noProof/>
                 <w:sz w:val="20"/>
                 <w:szCs w:val="20"/>
-                <w:lang w:val="hu-HU" w:eastAsia="hu-HU"/>
+                <w:lang w:eastAsia="hu-HU"/>
               </w:rPr>
               <mc:AlternateContent>
                 <mc:Choice Requires="wps">
@@ -1872,7 +1886,7 @@
                 <w:noProof/>
                 <w:sz w:val="20"/>
                 <w:szCs w:val="20"/>
-                <w:lang w:val="hu-HU" w:eastAsia="hu-HU"/>
+                <w:lang w:eastAsia="hu-HU"/>
               </w:rPr>
               <mc:AlternateContent>
                 <mc:Choice Requires="wps">
@@ -1985,7 +1999,7 @@
                 <w:noProof/>
                 <w:sz w:val="20"/>
                 <w:szCs w:val="20"/>
-                <w:lang w:val="hu-HU" w:eastAsia="hu-HU"/>
+                <w:lang w:eastAsia="hu-HU"/>
               </w:rPr>
               <mc:AlternateContent>
                 <mc:Choice Requires="wps">
@@ -2098,7 +2112,7 @@
                 <w:noProof/>
                 <w:sz w:val="20"/>
                 <w:szCs w:val="20"/>
-                <w:lang w:val="hu-HU" w:eastAsia="hu-HU"/>
+                <w:lang w:eastAsia="hu-HU"/>
               </w:rPr>
               <mc:AlternateContent>
                 <mc:Choice Requires="wps">
@@ -2211,7 +2225,7 @@
                 <w:noProof/>
                 <w:sz w:val="20"/>
                 <w:szCs w:val="20"/>
-                <w:lang w:val="hu-HU" w:eastAsia="hu-HU"/>
+                <w:lang w:eastAsia="hu-HU"/>
               </w:rPr>
               <mc:AlternateContent>
                 <mc:Choice Requires="wps">

</xml_diff>